<commit_message>
added week 9 and 11, updated week 8 and 10
</commit_message>
<xml_diff>
--- a/docs/meetings/MeetingNo10.docx
+++ b/docs/meetings/MeetingNo10.docx
@@ -131,6 +131,14 @@
               </w:rPr>
               <w:t>Capstone Project I</w:t>
             </w:r>
+            <w:r>
+              <w:rPr>
+                <w:b/>
+                <w:sz w:val="36"/>
+                <w:szCs w:val="36"/>
+              </w:rPr>
+              <w:t>I</w:t>
+            </w:r>
           </w:p>
           <w:p>
             <w:pPr>
@@ -216,13 +224,20 @@
                 <w:b/>
                 <w:sz w:val="24"/>
               </w:rPr>
-              <w:t>25</w:t>
+              <w:t>2</w:t>
             </w:r>
             <w:r>
               <w:rPr>
                 <w:b/>
                 <w:sz w:val="24"/>
               </w:rPr>
+              <w:t>8</w:t>
+            </w:r>
+            <w:r>
+              <w:rPr>
+                <w:b/>
+                <w:sz w:val="24"/>
+              </w:rPr>
               <w:t>th</w:t>
             </w:r>
             <w:r>
@@ -289,14 +304,14 @@
                 <w:b/>
                 <w:sz w:val="24"/>
               </w:rPr>
-              <w:t xml:space="preserve"> George Brown College Casa Loma Campus Room C4</w:t>
+              <w:t xml:space="preserve"> George Brown College Casa Loma Campus Room </w:t>
             </w:r>
             <w:r>
               <w:rPr>
                 <w:b/>
                 <w:sz w:val="24"/>
               </w:rPr>
-              <w:t>10</w:t>
+              <w:t>C410</w:t>
             </w:r>
           </w:p>
         </w:tc>
@@ -502,21 +517,13 @@
               <w:pStyle w:val="Standard1"/>
             </w:pPr>
             <w:r>
-              <w:t xml:space="preserve">Team member 1: </w:t>
-            </w:r>
-            <w:r>
-              <w:t>Arsalan Farooqui</w:t>
-            </w:r>
-            <w:r>
-              <w:t xml:space="preserve">                            </w:t>
-            </w:r>
-          </w:p>
-          <w:p>
-            <w:pPr>
-              <w:pStyle w:val="Standard1"/>
-            </w:pPr>
-            <w:r>
-              <w:t>Team member 2:</w:t>
+              <w:t xml:space="preserve">Team member </w:t>
+            </w:r>
+            <w:r>
+              <w:t>1</w:t>
+            </w:r>
+            <w:r>
+              <w:t>:</w:t>
             </w:r>
             <w:r>
               <w:t xml:space="preserve"> Andrew Cobb</w:t>
@@ -527,7 +534,13 @@
               <w:pStyle w:val="Standard1"/>
             </w:pPr>
             <w:r>
-              <w:t xml:space="preserve">Team member 3: </w:t>
+              <w:t xml:space="preserve">Team member </w:t>
+            </w:r>
+            <w:r>
+              <w:t>2</w:t>
+            </w:r>
+            <w:r>
+              <w:t xml:space="preserve">: </w:t>
             </w:r>
             <w:r>
               <w:t>Giuseppe</w:t>
@@ -544,7 +557,13 @@
               <w:pStyle w:val="Standard1"/>
             </w:pPr>
             <w:r>
-              <w:t xml:space="preserve">Team member 4: </w:t>
+              <w:t xml:space="preserve">Team member </w:t>
+            </w:r>
+            <w:r>
+              <w:t>3</w:t>
+            </w:r>
+            <w:r>
+              <w:t xml:space="preserve">: </w:t>
             </w:r>
             <w:r>
               <w:t>Nga Le</w:t>
@@ -891,6 +910,9 @@
               <w:pStyle w:val="Standard1"/>
               <w:spacing w:before="120" w:after="120"/>
             </w:pPr>
+            <w:r>
+              <w:t>Resolve any remaining issues regarding running application on local environment, discuss major application features such as database and navigation and implementation of each</w:t>
+            </w:r>
           </w:p>
         </w:tc>
         <w:tc>
@@ -993,6 +1015,27 @@
               <w:pStyle w:val="Standard1"/>
               <w:spacing w:before="120" w:after="120"/>
             </w:pPr>
+            <w:r>
+              <w:t>Giuseppe Ragusa: resolve runtime issues and emulator errors with application</w:t>
+            </w:r>
+          </w:p>
+          <w:p>
+            <w:pPr>
+              <w:pStyle w:val="Standard1"/>
+              <w:spacing w:before="120" w:after="120"/>
+            </w:pPr>
+            <w:r>
+              <w:t>Andrew Cobb: Implementation of database and concerns surrounding it</w:t>
+            </w:r>
+          </w:p>
+          <w:p>
+            <w:pPr>
+              <w:pStyle w:val="Standard1"/>
+              <w:spacing w:before="120" w:after="120"/>
+            </w:pPr>
+            <w:r>
+              <w:t>Arsalan Farooqui: Implementation of navigation and screen map</w:t>
+            </w:r>
           </w:p>
         </w:tc>
         <w:tc>
@@ -1095,6 +1138,9 @@
               <w:pStyle w:val="Standard1"/>
               <w:spacing w:before="120" w:after="120"/>
             </w:pPr>
+            <w:r>
+              <w:t xml:space="preserve">All tasks complete </w:t>
+            </w:r>
           </w:p>
         </w:tc>
         <w:tc>
@@ -1198,7 +1244,7 @@
               <w:spacing w:before="120" w:after="120"/>
             </w:pPr>
             <w:r>
-              <w:t>Finish ready page, test navigation</w:t>
+              <w:t>Completion of Ready screen, test or debug any issues within navigation</w:t>
             </w:r>
           </w:p>
         </w:tc>
@@ -1217,13 +1263,14 @@
               <w:pStyle w:val="Standard1"/>
               <w:spacing w:before="120" w:after="120"/>
             </w:pPr>
-            <w:proofErr w:type="spellStart"/>
-            <w:r>
-              <w:t>Guiseppe</w:t>
-            </w:r>
-            <w:proofErr w:type="spellEnd"/>
-            <w:r>
-              <w:t xml:space="preserve"> Ragusa</w:t>
+            <w:r>
+              <w:t>G</w:t>
+            </w:r>
+            <w:r>
+              <w:t>iu</w:t>
+            </w:r>
+            <w:r>
+              <w:t>seppe Ragusa</w:t>
             </w:r>
           </w:p>
         </w:tc>
@@ -1252,11 +1299,10 @@
               <w:spacing w:before="120" w:after="120"/>
             </w:pPr>
             <w:r>
-              <w:t xml:space="preserve">January </w:t>
-            </w:r>
-            <w:proofErr w:type="gramStart"/>
-            <w:r>
-              <w:t>21</w:t>
+              <w:t>January 2</w:t>
+            </w:r>
+            <w:r>
+              <w:t>8</w:t>
             </w:r>
             <w:r>
               <w:rPr>
@@ -1264,7 +1310,6 @@
               </w:rPr>
               <w:t>th</w:t>
             </w:r>
-            <w:proofErr w:type="gramEnd"/>
             <w:r>
               <w:t>, 2020</w:t>
             </w:r>
@@ -1295,11 +1340,10 @@
               <w:spacing w:before="120" w:after="120"/>
             </w:pPr>
             <w:r>
-              <w:t xml:space="preserve">January </w:t>
-            </w:r>
-            <w:proofErr w:type="gramStart"/>
-            <w:r>
-              <w:t>21</w:t>
+              <w:t>January 2</w:t>
+            </w:r>
+            <w:r>
+              <w:t>8</w:t>
             </w:r>
             <w:r>
               <w:rPr>
@@ -1307,7 +1351,6 @@
               </w:rPr>
               <w:t>th</w:t>
             </w:r>
-            <w:proofErr w:type="gramEnd"/>
             <w:r>
               <w:t>, 2020</w:t>
             </w:r>
@@ -1356,11 +1399,9 @@
             <w:r>
               <w:t xml:space="preserve">Complete Crud for teammates page, test application in </w:t>
             </w:r>
-            <w:proofErr w:type="spellStart"/>
-            <w:r>
-              <w:t>Iphone</w:t>
-            </w:r>
-            <w:proofErr w:type="spellEnd"/>
+            <w:r>
+              <w:t>iPhone</w:t>
+            </w:r>
             <w:r>
               <w:t xml:space="preserve"> environment </w:t>
             </w:r>
@@ -1411,11 +1452,10 @@
               <w:spacing w:before="120" w:after="120"/>
             </w:pPr>
             <w:r>
-              <w:t xml:space="preserve">January </w:t>
-            </w:r>
-            <w:proofErr w:type="gramStart"/>
-            <w:r>
-              <w:t>21</w:t>
+              <w:t>January 2</w:t>
+            </w:r>
+            <w:r>
+              <w:t>8</w:t>
             </w:r>
             <w:r>
               <w:rPr>
@@ -1423,7 +1463,6 @@
               </w:rPr>
               <w:t>th</w:t>
             </w:r>
-            <w:proofErr w:type="gramEnd"/>
             <w:r>
               <w:t>, 2020</w:t>
             </w:r>
@@ -1454,11 +1493,10 @@
               <w:spacing w:before="120" w:after="120"/>
             </w:pPr>
             <w:r>
-              <w:t xml:space="preserve">January </w:t>
-            </w:r>
-            <w:proofErr w:type="gramStart"/>
-            <w:r>
-              <w:t>21</w:t>
+              <w:t>January 2</w:t>
+            </w:r>
+            <w:r>
+              <w:t>8</w:t>
             </w:r>
             <w:r>
               <w:rPr>
@@ -1466,7 +1504,6 @@
               </w:rPr>
               <w:t>th</w:t>
             </w:r>
-            <w:proofErr w:type="gramEnd"/>
             <w:r>
               <w:t>, 2020</w:t>
             </w:r>
@@ -1513,7 +1550,16 @@
               <w:spacing w:before="120" w:after="120"/>
             </w:pPr>
             <w:r>
-              <w:t>Test DB table in react native application</w:t>
+              <w:t>Test</w:t>
+            </w:r>
+            <w:r>
+              <w:t xml:space="preserve"> Teammate</w:t>
+            </w:r>
+            <w:r>
+              <w:t xml:space="preserve"> DB table in react native application</w:t>
+            </w:r>
+            <w:r>
+              <w:t>, begin work on other tables</w:t>
             </w:r>
           </w:p>
         </w:tc>
@@ -1562,11 +1608,10 @@
               <w:spacing w:before="120" w:after="120"/>
             </w:pPr>
             <w:r>
-              <w:t xml:space="preserve">January </w:t>
-            </w:r>
-            <w:proofErr w:type="gramStart"/>
-            <w:r>
-              <w:t>21</w:t>
+              <w:t>January 2</w:t>
+            </w:r>
+            <w:r>
+              <w:t>8</w:t>
             </w:r>
             <w:r>
               <w:rPr>
@@ -1574,7 +1619,6 @@
               </w:rPr>
               <w:t>th</w:t>
             </w:r>
-            <w:proofErr w:type="gramEnd"/>
             <w:r>
               <w:t>, 2020</w:t>
             </w:r>
@@ -1605,11 +1649,10 @@
               <w:spacing w:before="120" w:after="120"/>
             </w:pPr>
             <w:r>
-              <w:t xml:space="preserve">January </w:t>
-            </w:r>
-            <w:proofErr w:type="gramStart"/>
-            <w:r>
-              <w:t>21</w:t>
+              <w:t>January 2</w:t>
+            </w:r>
+            <w:r>
+              <w:t>8</w:t>
             </w:r>
             <w:r>
               <w:rPr>
@@ -1617,7 +1660,6 @@
               </w:rPr>
               <w:t>th</w:t>
             </w:r>
-            <w:proofErr w:type="gramEnd"/>
             <w:r>
               <w:t>, 2020</w:t>
             </w:r>
@@ -1644,6 +1686,7 @@
               <w:spacing w:before="120" w:after="120"/>
             </w:pPr>
             <w:r>
+              <w:lastRenderedPageBreak/>
               <w:t>Next meeting date</w:t>
             </w:r>
           </w:p>
@@ -1664,14 +1707,47 @@
               <w:spacing w:before="120" w:after="120"/>
             </w:pPr>
             <w:r>
-              <w:t>N/A</w:t>
-            </w:r>
-          </w:p>
-          <w:p>
-            <w:pPr>
-              <w:pStyle w:val="Standard1"/>
-              <w:spacing w:before="120" w:after="120"/>
-            </w:pPr>
+              <w:t>Date: Tuesday, February 4, 2020</w:t>
+            </w:r>
+          </w:p>
+          <w:p>
+            <w:pPr>
+              <w:pStyle w:val="Standard1"/>
+              <w:spacing w:before="120" w:after="120"/>
+            </w:pPr>
+            <w:r>
+              <w:t>Time: 10:00 PM</w:t>
+            </w:r>
+          </w:p>
+          <w:p>
+            <w:pPr>
+              <w:pStyle w:val="Standard1"/>
+              <w:spacing w:before="120" w:after="120"/>
+            </w:pPr>
+            <w:r>
+              <w:t xml:space="preserve">Location: </w:t>
+            </w:r>
+            <w:r>
+              <w:t xml:space="preserve">George Brown College Casa Loma </w:t>
+            </w:r>
+            <w:r>
+              <w:t xml:space="preserve">  </w:t>
+            </w:r>
+            <w:r>
+              <w:t xml:space="preserve">Campus Room </w:t>
+            </w:r>
+            <w:r>
+              <w:t>C410</w:t>
+            </w:r>
+          </w:p>
+          <w:p>
+            <w:pPr>
+              <w:pStyle w:val="Standard1"/>
+              <w:spacing w:before="120" w:after="120"/>
+            </w:pPr>
+            <w:r>
+              <w:t>Agenda: Developing Application</w:t>
+            </w:r>
           </w:p>
           <w:p>
             <w:pPr>
@@ -1699,14 +1775,6 @@
               </w:rPr>
               <w:t>Signature:</w:t>
             </w:r>
-          </w:p>
-          <w:p>
-            <w:pPr>
-              <w:rPr>
-                <w:b/>
-                <w:lang w:val="en-GB"/>
-              </w:rPr>
-            </w:pPr>
           </w:p>
           <w:p>
             <w:pPr>
@@ -1716,31 +1784,30 @@
                 <w:lang w:val="en-GB"/>
               </w:rPr>
             </w:pPr>
-            <w:r>
+          </w:p>
+          <w:p>
+            <w:pPr>
               <w:rPr>
                 <w:sz w:val="19"/>
                 <w:szCs w:val="19"/>
                 <w:lang w:val="en-GB"/>
               </w:rPr>
-              <w:lastRenderedPageBreak/>
-              <w:t>Team member 1: arsalan.farooqui2@georgebrown.ca</w:t>
-            </w:r>
-          </w:p>
-          <w:p>
-            <w:pPr>
+            </w:pPr>
+            <w:r>
               <w:rPr>
                 <w:sz w:val="19"/>
                 <w:szCs w:val="19"/>
                 <w:lang w:val="en-GB"/>
               </w:rPr>
-            </w:pPr>
+              <w:t xml:space="preserve">Team member </w:t>
+            </w:r>
             <w:r>
               <w:rPr>
                 <w:sz w:val="19"/>
                 <w:szCs w:val="19"/>
                 <w:lang w:val="en-GB"/>
               </w:rPr>
-              <w:t>Team member 2:</w:t>
+              <w:t>1</w:t>
             </w:r>
             <w:r>
               <w:rPr>
@@ -1748,7 +1815,7 @@
                 <w:szCs w:val="19"/>
                 <w:lang w:val="en-GB"/>
               </w:rPr>
-              <w:t xml:space="preserve"> </w:t>
+              <w:t>:</w:t>
             </w:r>
             <w:r>
               <w:rPr>
@@ -1756,24 +1823,48 @@
                 <w:szCs w:val="19"/>
                 <w:lang w:val="en-GB"/>
               </w:rPr>
-              <w:t>Andrew.Cobb@georgebrown.ca</w:t>
-            </w:r>
-          </w:p>
-          <w:p>
-            <w:pPr>
+              <w:t xml:space="preserve"> </w:t>
+            </w:r>
+            <w:r>
               <w:rPr>
                 <w:sz w:val="19"/>
                 <w:szCs w:val="19"/>
                 <w:lang w:val="en-GB"/>
               </w:rPr>
-            </w:pPr>
-            <w:r>
+              <w:t>Andrew.Cobb@georgebrown.ca</w:t>
+            </w:r>
+          </w:p>
+          <w:p>
+            <w:pPr>
               <w:rPr>
                 <w:sz w:val="19"/>
                 <w:szCs w:val="19"/>
                 <w:lang w:val="en-GB"/>
               </w:rPr>
-              <w:t xml:space="preserve">Team member 3 </w:t>
+            </w:pPr>
+            <w:r>
+              <w:rPr>
+                <w:sz w:val="19"/>
+                <w:szCs w:val="19"/>
+                <w:lang w:val="en-GB"/>
+              </w:rPr>
+              <w:t xml:space="preserve">Team member </w:t>
+            </w:r>
+            <w:r>
+              <w:rPr>
+                <w:sz w:val="19"/>
+                <w:szCs w:val="19"/>
+                <w:lang w:val="en-GB"/>
+              </w:rPr>
+              <w:t>2</w:t>
+            </w:r>
+            <w:r>
+              <w:rPr>
+                <w:sz w:val="19"/>
+                <w:szCs w:val="19"/>
+                <w:lang w:val="en-GB"/>
+              </w:rPr>
+              <w:t xml:space="preserve"> </w:t>
             </w:r>
             <w:hyperlink r:id="rId5" w:history="1">
               <w:r>
@@ -1786,20 +1877,47 @@
                 <w:t>Giuseppe.Ragusa@georgebrown</w:t>
               </w:r>
             </w:hyperlink>
-          </w:p>
-          <w:p>
-            <w:pPr>
-              <w:rPr>
-                <w:lang w:val="en-GB"/>
-              </w:rPr>
-            </w:pPr>
-            <w:r>
-              <w:rPr>
+            <w:r>
+              <w:rPr>
+                <w:rStyle w:val="Hyperlink"/>
                 <w:sz w:val="19"/>
                 <w:szCs w:val="19"/>
                 <w:lang w:val="en-GB"/>
               </w:rPr>
-              <w:t>Team member 4: nga.le@georgebroawn.ca</w:t>
+              <w:t>.ca</w:t>
+            </w:r>
+          </w:p>
+          <w:p>
+            <w:pPr>
+              <w:rPr>
+                <w:lang w:val="en-GB"/>
+              </w:rPr>
+            </w:pPr>
+            <w:r>
+              <w:rPr>
+                <w:sz w:val="19"/>
+                <w:szCs w:val="19"/>
+                <w:lang w:val="en-GB"/>
+              </w:rPr>
+              <w:t xml:space="preserve">Team member </w:t>
+            </w:r>
+            <w:r>
+              <w:rPr>
+                <w:sz w:val="19"/>
+                <w:szCs w:val="19"/>
+                <w:lang w:val="en-GB"/>
+              </w:rPr>
+              <w:t>3</w:t>
+            </w:r>
+            <w:bookmarkStart w:id="5" w:name="_GoBack"/>
+            <w:bookmarkEnd w:id="5"/>
+            <w:r>
+              <w:rPr>
+                <w:sz w:val="19"/>
+                <w:szCs w:val="19"/>
+                <w:lang w:val="en-GB"/>
+              </w:rPr>
+              <w:t>: nga.le@georgebroawn.ca</w:t>
             </w:r>
           </w:p>
         </w:tc>
@@ -1854,8 +1972,6 @@
             </w:pPr>
           </w:p>
         </w:tc>
-        <w:bookmarkStart w:id="5" w:name="_GoBack"/>
-        <w:bookmarkEnd w:id="5"/>
       </w:tr>
     </w:tbl>
     <w:p>

</xml_diff>